<commit_message>
New short coverletter and adapt to seek change.
</commit_message>
<xml_diff>
--- a/LinkedHelper/CoverLetter_template_1.docx
+++ b/LinkedHelper/CoverLetter_template_1.docx
@@ -5,6 +5,7 @@
     <w:p>
       <w:pPr>
         <w:spacing w:before="0" w:after="0" w:line="240" w:lineRule="auto"/>
+        <w:ind w:left="-220" w:leftChars="-100" w:right="-273" w:rightChars="-124" w:firstLine="0" w:firstLineChars="0"/>
         <w:rPr>
           <w:rFonts w:ascii="Times New Roman" w:hAnsi="Times New Roman" w:eastAsia="Times New Roman" w:cs="Times New Roman"/>
           <w:i w:val="0"/>
@@ -30,6 +31,7 @@
     <w:p>
       <w:pPr>
         <w:spacing w:before="0" w:after="0" w:line="240" w:lineRule="auto"/>
+        <w:ind w:left="-220" w:leftChars="-100" w:right="-273" w:rightChars="-124" w:firstLine="0" w:firstLineChars="0"/>
         <w:rPr>
           <w:rFonts w:ascii="Times New Roman" w:hAnsi="Times New Roman" w:eastAsia="Times New Roman" w:cs="Times New Roman"/>
           <w:i w:val="0"/>
@@ -55,6 +57,7 @@
     <w:p>
       <w:pPr>
         <w:spacing w:before="0" w:after="0" w:line="240" w:lineRule="auto"/>
+        <w:ind w:left="-220" w:leftChars="-100" w:right="-273" w:rightChars="-124" w:firstLine="0" w:firstLineChars="0"/>
         <w:rPr>
           <w:rFonts w:ascii="Arial" w:hAnsi="Arial" w:eastAsia="Times New Roman" w:cs="Arial"/>
           <w:i w:val="0"/>
@@ -81,6 +84,7 @@
     <w:p>
       <w:pPr>
         <w:spacing w:before="0" w:after="0" w:line="240" w:lineRule="auto"/>
+        <w:ind w:left="-220" w:leftChars="-100" w:right="-273" w:rightChars="-124" w:firstLine="0" w:firstLineChars="0"/>
         <w:rPr>
           <w:rFonts w:ascii="Times New Roman" w:hAnsi="Times New Roman" w:eastAsia="Times New Roman" w:cs="Times New Roman"/>
           <w:sz w:val="15"/>
@@ -92,6 +96,7 @@
     <w:p>
       <w:pPr>
         <w:spacing w:before="0" w:after="0" w:line="240" w:lineRule="auto"/>
+        <w:ind w:left="-220" w:leftChars="-100" w:right="-273" w:rightChars="-124" w:firstLine="0" w:firstLineChars="0"/>
         <w:rPr>
           <w:rFonts w:ascii="Arial" w:hAnsi="Arial" w:eastAsia="Times New Roman" w:cs="Arial"/>
           <w:b/>
@@ -122,6 +127,7 @@
     <w:p>
       <w:pPr>
         <w:spacing w:before="0" w:after="0" w:line="240" w:lineRule="auto"/>
+        <w:ind w:left="-220" w:leftChars="-100" w:right="-273" w:rightChars="-124" w:firstLine="0" w:firstLineChars="0"/>
         <w:rPr>
           <w:rFonts w:ascii="Times New Roman" w:hAnsi="Times New Roman" w:eastAsia="Times New Roman" w:cs="Times New Roman"/>
           <w:color w:val="auto"/>
@@ -134,6 +140,7 @@
     <w:p>
       <w:pPr>
         <w:spacing w:before="0" w:after="0" w:line="240" w:lineRule="auto"/>
+        <w:ind w:left="-220" w:leftChars="-100" w:right="-273" w:rightChars="-124" w:firstLine="0" w:firstLineChars="0"/>
         <w:rPr>
           <w:rFonts w:ascii="Arial" w:hAnsi="Arial" w:eastAsia="Times New Roman" w:cs="Arial"/>
           <w:i w:val="0"/>
@@ -160,6 +167,7 @@
     <w:p>
       <w:pPr>
         <w:spacing w:before="0" w:after="0" w:line="240" w:lineRule="auto"/>
+        <w:ind w:left="-220" w:leftChars="-100" w:right="-273" w:rightChars="-124" w:firstLine="0" w:firstLineChars="0"/>
         <w:rPr>
           <w:rFonts w:ascii="Arial" w:hAnsi="Arial" w:eastAsia="Times New Roman" w:cs="Arial"/>
           <w:i w:val="0"/>
@@ -186,6 +194,7 @@
     <w:p>
       <w:pPr>
         <w:spacing w:before="0" w:after="0" w:line="240" w:lineRule="auto"/>
+        <w:ind w:left="-220" w:leftChars="-100" w:right="-273" w:rightChars="-124" w:firstLine="0" w:firstLineChars="0"/>
         <w:rPr>
           <w:rFonts w:ascii="Arial" w:hAnsi="Arial" w:eastAsia="Times New Roman" w:cs="Arial"/>
           <w:i w:val="0"/>
@@ -212,6 +221,7 @@
     <w:p>
       <w:pPr>
         <w:spacing w:before="0" w:after="0" w:line="240" w:lineRule="auto"/>
+        <w:ind w:left="-220" w:leftChars="-100" w:right="-273" w:rightChars="-124" w:firstLine="0" w:firstLineChars="0"/>
         <w:rPr>
           <w:rFonts w:ascii="Arial" w:hAnsi="Arial" w:eastAsia="Times New Roman" w:cs="Arial"/>
           <w:i w:val="0"/>
@@ -226,6 +236,7 @@
     <w:p>
       <w:pPr>
         <w:spacing w:before="0" w:after="0" w:line="240" w:lineRule="auto"/>
+        <w:ind w:left="-220" w:leftChars="-100" w:right="-273" w:rightChars="-124" w:firstLine="0" w:firstLineChars="0"/>
         <w:rPr>
           <w:rFonts w:ascii="Arial" w:hAnsi="Arial" w:eastAsia="Times New Roman" w:cs="Arial"/>
           <w:b/>
@@ -264,6 +275,7 @@
     <w:p>
       <w:pPr>
         <w:spacing w:before="0" w:after="0" w:line="240" w:lineRule="auto"/>
+        <w:ind w:left="-220" w:leftChars="-100" w:right="-273" w:rightChars="-124" w:firstLine="0" w:firstLineChars="0"/>
         <w:rPr>
           <w:rFonts w:ascii="Times New Roman" w:hAnsi="Times New Roman" w:eastAsia="Times New Roman" w:cs="Times New Roman"/>
           <w:color w:val="auto"/>
@@ -276,8 +288,11 @@
     <w:p>
       <w:pPr>
         <w:spacing w:before="0" w:after="0" w:line="240" w:lineRule="auto"/>
-        <w:rPr>
-          <w:rFonts w:ascii="Times New Roman" w:hAnsi="Times New Roman" w:eastAsia="Times New Roman" w:cs="Times New Roman"/>
+        <w:ind w:left="-220" w:leftChars="-100" w:right="-273" w:rightChars="-124" w:firstLine="0" w:firstLineChars="0"/>
+        <w:rPr>
+          <w:rFonts w:ascii="Arial" w:hAnsi="Arial" w:eastAsia="Times New Roman" w:cs="Arial"/>
+          <w:b/>
+          <w:bCs/>
           <w:color w:val="auto"/>
           <w:sz w:val="21"/>
           <w:szCs w:val="21"/>
@@ -318,31 +333,31 @@
           <w:szCs w:val="21"/>
           <w:lang w:eastAsia="en-AU"/>
         </w:rPr>
-        <w:t xml:space="preserve"> position </w:t>
+        <w:t xml:space="preserve"> position</w:t>
       </w:r>
     </w:p>
     <w:p>
       <w:pPr>
         <w:spacing w:before="0" w:after="0" w:line="240" w:lineRule="auto"/>
-        <w:rPr>
-          <w:rFonts w:ascii="Times New Roman" w:hAnsi="Times New Roman" w:eastAsia="Times New Roman" w:cs="Times New Roman"/>
-          <w:color w:val="auto"/>
-          <w:sz w:val="15"/>
-          <w:szCs w:val="15"/>
+        <w:ind w:left="-220" w:leftChars="-100" w:right="-273" w:rightChars="-124" w:firstLine="0" w:firstLineChars="0"/>
+        <w:rPr>
+          <w:rFonts w:ascii="Arial" w:hAnsi="Arial" w:eastAsia="Times New Roman" w:cs="Arial"/>
+          <w:b/>
+          <w:bCs/>
+          <w:color w:val="auto"/>
+          <w:sz w:val="21"/>
+          <w:szCs w:val="21"/>
           <w:lang w:eastAsia="en-AU"/>
         </w:rPr>
       </w:pPr>
-      <w:bookmarkStart w:id="0" w:name="_GoBack"/>
-    </w:p>
-    <w:bookmarkEnd w:id="0"/>
+    </w:p>
     <w:p>
       <w:pPr>
         <w:keepNext w:val="0"/>
         <w:keepLines w:val="0"/>
         <w:suppressLineNumbers w:val="0"/>
         <w:spacing w:line="276" w:lineRule="auto"/>
-      </w:pPr>
-      <w:r>
+        <w:ind w:left="-220" w:leftChars="-100" w:right="-273" w:rightChars="-124" w:firstLine="0" w:firstLineChars="0"/>
         <w:rPr>
           <w:rFonts w:ascii="Times New Roman" w:hAnsi="Times New Roman" w:eastAsia="Times New Roman" w:cs="Times New Roman"/>
           <w:color w:val="auto"/>
@@ -350,7 +365,200 @@
           <w:szCs w:val="21"/>
           <w:lang w:eastAsia="en-AU"/>
         </w:rPr>
-        <w:t>I am writing to apply for the {POSITION} position at {COMPANY}, with a strong desire to bring my expertise in C/C++ used in browser core development and core system engineering to your team. I have 14 years of experience working in companies with significant global impact, specializing in Android WebView customization and optimization for large-scale corporate web software. My core expertise includes advanced C/C++ and Java development on Linux and Android platforms, with a strong emphasis on WebView as the foundational component for web execution. Through this, I have developed extensive knowledge and hands-on experience both in Linux and Android.</w:t>
+      </w:pPr>
+      <w:r>
+        <w:rPr>
+          <w:rFonts w:ascii="Times New Roman" w:hAnsi="Times New Roman" w:eastAsia="Times New Roman" w:cs="Times New Roman"/>
+          <w:color w:val="auto"/>
+          <w:sz w:val="21"/>
+          <w:szCs w:val="21"/>
+          <w:lang w:val="en-US" w:eastAsia="zh-CN"/>
+        </w:rPr>
+        <w:t>I am writing to apply for the {POSITION} position at {COMPANY}, eager to contribute my C/C</w:t>
+      </w:r>
+      <w:r>
+        <w:rPr>
+          <w:rFonts w:hint="default" w:ascii="Times New Roman" w:hAnsi="Times New Roman" w:eastAsia="Times New Roman" w:cs="Times New Roman"/>
+          <w:color w:val="auto"/>
+          <w:sz w:val="21"/>
+          <w:szCs w:val="21"/>
+          <w:lang w:val="en-US" w:eastAsia="zh-CN"/>
+        </w:rPr>
+        <w:t>++</w:t>
+      </w:r>
+      <w:r>
+        <w:rPr>
+          <w:rFonts w:ascii="Times New Roman" w:hAnsi="Times New Roman" w:eastAsia="Times New Roman" w:cs="Times New Roman"/>
+          <w:color w:val="auto"/>
+          <w:sz w:val="21"/>
+          <w:szCs w:val="21"/>
+          <w:lang w:val="en-US" w:eastAsia="zh-CN"/>
+        </w:rPr>
+        <w:t xml:space="preserve"> expertise honed through 1</w:t>
+      </w:r>
+      <w:r>
+        <w:rPr>
+          <w:rFonts w:hint="default" w:ascii="Times New Roman" w:hAnsi="Times New Roman" w:eastAsia="Times New Roman" w:cs="Times New Roman"/>
+          <w:color w:val="auto"/>
+          <w:sz w:val="21"/>
+          <w:szCs w:val="21"/>
+          <w:lang w:val="en-US" w:eastAsia="zh-CN"/>
+        </w:rPr>
+        <w:t>0+</w:t>
+      </w:r>
+      <w:r>
+        <w:rPr>
+          <w:rFonts w:ascii="Times New Roman" w:hAnsi="Times New Roman" w:eastAsia="Times New Roman" w:cs="Times New Roman"/>
+          <w:color w:val="auto"/>
+          <w:sz w:val="21"/>
+          <w:szCs w:val="21"/>
+          <w:lang w:val="en-US" w:eastAsia="zh-CN"/>
+        </w:rPr>
+        <w:t xml:space="preserve"> years of experience in </w:t>
+      </w:r>
+      <w:r>
+        <w:rPr>
+          <w:rFonts w:hint="default" w:ascii="Times New Roman" w:hAnsi="Times New Roman" w:eastAsia="Times New Roman" w:cs="Times New Roman"/>
+          <w:color w:val="auto"/>
+          <w:sz w:val="21"/>
+          <w:szCs w:val="21"/>
+          <w:lang w:val="en-US" w:eastAsia="zh-CN"/>
+        </w:rPr>
+        <w:t xml:space="preserve">browser </w:t>
+      </w:r>
+      <w:r>
+        <w:rPr>
+          <w:rFonts w:ascii="Times New Roman" w:hAnsi="Times New Roman" w:eastAsia="Times New Roman" w:cs="Times New Roman"/>
+          <w:color w:val="auto"/>
+          <w:sz w:val="21"/>
+          <w:szCs w:val="21"/>
+          <w:lang w:val="en-US" w:eastAsia="zh-CN"/>
+        </w:rPr>
+        <w:t>core</w:t>
+      </w:r>
+      <w:r>
+        <w:rPr>
+          <w:rFonts w:hint="default" w:ascii="Times New Roman" w:hAnsi="Times New Roman" w:eastAsia="Times New Roman" w:cs="Times New Roman"/>
+          <w:color w:val="auto"/>
+          <w:sz w:val="21"/>
+          <w:szCs w:val="21"/>
+          <w:lang w:val="en-US" w:eastAsia="zh-CN"/>
+        </w:rPr>
+        <w:t>(Chromium)</w:t>
+      </w:r>
+      <w:r>
+        <w:rPr>
+          <w:rFonts w:ascii="Times New Roman" w:hAnsi="Times New Roman" w:eastAsia="Times New Roman" w:cs="Times New Roman"/>
+          <w:color w:val="auto"/>
+          <w:sz w:val="21"/>
+          <w:szCs w:val="21"/>
+          <w:lang w:val="en-US" w:eastAsia="zh-CN"/>
+        </w:rPr>
+        <w:t xml:space="preserve"> development and core system engineering. My background includes specializing in customizing and optimizing </w:t>
+      </w:r>
+      <w:r>
+        <w:rPr>
+          <w:rFonts w:hint="default" w:ascii="Times New Roman" w:hAnsi="Times New Roman" w:eastAsia="Times New Roman" w:cs="Times New Roman"/>
+          <w:color w:val="auto"/>
+          <w:sz w:val="21"/>
+          <w:szCs w:val="21"/>
+          <w:lang w:val="en-US" w:eastAsia="zh-CN"/>
+        </w:rPr>
+        <w:t xml:space="preserve">browser </w:t>
+      </w:r>
+      <w:r>
+        <w:rPr>
+          <w:rFonts w:ascii="Times New Roman" w:hAnsi="Times New Roman" w:eastAsia="Times New Roman" w:cs="Times New Roman"/>
+          <w:color w:val="auto"/>
+          <w:sz w:val="21"/>
+          <w:szCs w:val="21"/>
+          <w:lang w:val="en-US" w:eastAsia="zh-CN"/>
+        </w:rPr>
+        <w:t>core for large-scale corporate web software at globally impactful companies</w:t>
+      </w:r>
+      <w:r>
+        <w:rPr>
+          <w:rFonts w:hint="default" w:ascii="Times New Roman" w:hAnsi="Times New Roman" w:eastAsia="Times New Roman" w:cs="Times New Roman"/>
+          <w:color w:val="auto"/>
+          <w:sz w:val="21"/>
+          <w:szCs w:val="21"/>
+          <w:lang w:val="en-US" w:eastAsia="zh-CN"/>
+        </w:rPr>
+        <w:t xml:space="preserve"> (</w:t>
+      </w:r>
+      <w:r>
+        <w:rPr>
+          <w:rFonts w:hint="default" w:ascii="Times New Roman" w:hAnsi="Times New Roman" w:eastAsia="Times New Roman" w:cs="Times New Roman"/>
+          <w:b/>
+          <w:bCs/>
+          <w:color w:val="auto"/>
+          <w:sz w:val="21"/>
+          <w:szCs w:val="21"/>
+          <w:lang w:val="en-US" w:eastAsia="zh-CN"/>
+        </w:rPr>
+        <w:t>Bytedance</w:t>
+      </w:r>
+      <w:r>
+        <w:rPr>
+          <w:rFonts w:hint="default" w:ascii="Times New Roman" w:hAnsi="Times New Roman" w:eastAsia="Times New Roman" w:cs="Times New Roman"/>
+          <w:color w:val="auto"/>
+          <w:sz w:val="21"/>
+          <w:szCs w:val="21"/>
+          <w:lang w:val="en-US" w:eastAsia="zh-CN"/>
+        </w:rPr>
+        <w:t xml:space="preserve">, </w:t>
+      </w:r>
+      <w:r>
+        <w:rPr>
+          <w:rFonts w:hint="default" w:ascii="Times New Roman" w:hAnsi="Times New Roman" w:eastAsia="Times New Roman" w:cs="Times New Roman"/>
+          <w:b/>
+          <w:bCs/>
+          <w:color w:val="auto"/>
+          <w:sz w:val="21"/>
+          <w:szCs w:val="21"/>
+          <w:lang w:val="en-US" w:eastAsia="zh-CN"/>
+        </w:rPr>
+        <w:t xml:space="preserve">Tencent </w:t>
+      </w:r>
+      <w:r>
+        <w:rPr>
+          <w:rFonts w:hint="default" w:ascii="Times New Roman" w:hAnsi="Times New Roman" w:eastAsia="Times New Roman" w:cs="Times New Roman"/>
+          <w:color w:val="auto"/>
+          <w:sz w:val="21"/>
+          <w:szCs w:val="21"/>
+          <w:lang w:val="en-US" w:eastAsia="zh-CN"/>
+        </w:rPr>
+        <w:t>etc)</w:t>
+      </w:r>
+      <w:r>
+        <w:rPr>
+          <w:rFonts w:ascii="Times New Roman" w:hAnsi="Times New Roman" w:eastAsia="Times New Roman" w:cs="Times New Roman"/>
+          <w:color w:val="auto"/>
+          <w:sz w:val="21"/>
+          <w:szCs w:val="21"/>
+          <w:lang w:val="en-US" w:eastAsia="zh-CN"/>
+        </w:rPr>
+        <w:t>. My core competencies lie in advanced C/C</w:t>
+      </w:r>
+      <w:r>
+        <w:rPr>
+          <w:rFonts w:hint="default" w:ascii="Times New Roman" w:hAnsi="Times New Roman" w:eastAsia="Times New Roman" w:cs="Times New Roman"/>
+          <w:color w:val="auto"/>
+          <w:sz w:val="21"/>
+          <w:szCs w:val="21"/>
+          <w:lang w:val="en-US" w:eastAsia="zh-CN"/>
+        </w:rPr>
+        <w:t>++</w:t>
+      </w:r>
+      <w:r>
+        <w:rPr>
+          <w:rFonts w:ascii="Times New Roman" w:hAnsi="Times New Roman" w:eastAsia="Times New Roman" w:cs="Times New Roman"/>
+          <w:color w:val="auto"/>
+          <w:sz w:val="21"/>
+          <w:szCs w:val="21"/>
+          <w:lang w:val="en-US" w:eastAsia="zh-CN"/>
+        </w:rPr>
+        <w:t xml:space="preserve"> and Java development on Linux and Android platforms, with a strong focus on WebView as the foundation for web execution, providing me with extensive practical knowledge of both operating systems.</w:t>
       </w:r>
     </w:p>
     <w:p>
@@ -359,16 +567,76 @@
         <w:keepLines w:val="0"/>
         <w:suppressLineNumbers w:val="0"/>
         <w:spacing w:line="276" w:lineRule="auto"/>
-      </w:pPr>
-      <w:r>
-        <w:rPr>
-          <w:rFonts w:ascii="Times New Roman" w:hAnsi="Times New Roman" w:eastAsia="Times New Roman" w:cs="Times New Roman"/>
-          <w:color w:val="auto"/>
-          <w:sz w:val="21"/>
-          <w:szCs w:val="21"/>
-          <w:lang w:eastAsia="en-AU"/>
-        </w:rPr>
-        <w:t>The core logic and functionality of WebView are continuously iterated by Google using C++, making it an extensive and highly complex project. Through my work, I have gained substantial experience in using C/C++, mastering various techniques, design patterns, and managing large-scale project compilation processes.</w:t>
+        <w:ind w:left="-220" w:leftChars="-100" w:right="-273" w:rightChars="-124" w:firstLine="0" w:firstLineChars="0"/>
+        <w:rPr>
+          <w:rFonts w:ascii="Times New Roman" w:hAnsi="Times New Roman" w:eastAsia="Times New Roman" w:cs="Times New Roman"/>
+          <w:color w:val="auto"/>
+          <w:sz w:val="21"/>
+          <w:szCs w:val="21"/>
+          <w:lang w:val="en-US" w:eastAsia="zh-CN"/>
+        </w:rPr>
+      </w:pPr>
+      <w:r>
+        <w:rPr>
+          <w:rFonts w:ascii="Times New Roman" w:hAnsi="Times New Roman" w:eastAsia="Times New Roman" w:cs="Times New Roman"/>
+          <w:color w:val="auto"/>
+          <w:sz w:val="21"/>
+          <w:szCs w:val="21"/>
+          <w:lang w:val="en-US" w:eastAsia="zh-CN"/>
+        </w:rPr>
+        <w:t xml:space="preserve">The intricate nature of </w:t>
+      </w:r>
+      <w:r>
+        <w:rPr>
+          <w:rFonts w:hint="default" w:ascii="Times New Roman" w:hAnsi="Times New Roman" w:eastAsia="Times New Roman" w:cs="Times New Roman"/>
+          <w:color w:val="auto"/>
+          <w:sz w:val="21"/>
+          <w:szCs w:val="21"/>
+          <w:lang w:val="en-US" w:eastAsia="zh-CN"/>
+        </w:rPr>
+        <w:t>Chromium</w:t>
+      </w:r>
+      <w:r>
+        <w:rPr>
+          <w:rFonts w:ascii="Times New Roman" w:hAnsi="Times New Roman" w:eastAsia="Times New Roman" w:cs="Times New Roman"/>
+          <w:color w:val="auto"/>
+          <w:sz w:val="21"/>
+          <w:szCs w:val="21"/>
+          <w:lang w:val="en-US" w:eastAsia="zh-CN"/>
+        </w:rPr>
+        <w:t>, a project cont</w:t>
+      </w:r>
+      <w:bookmarkStart w:id="0" w:name="_GoBack"/>
+      <w:bookmarkEnd w:id="0"/>
+      <w:r>
+        <w:rPr>
+          <w:rFonts w:ascii="Times New Roman" w:hAnsi="Times New Roman" w:eastAsia="Times New Roman" w:cs="Times New Roman"/>
+          <w:color w:val="auto"/>
+          <w:sz w:val="21"/>
+          <w:szCs w:val="21"/>
+          <w:lang w:val="en-US" w:eastAsia="zh-CN"/>
+        </w:rPr>
+        <w:t xml:space="preserve">inuously iterated upon by Google using C++, has provided me with substantial experience in this language. I have honed my skills in various C/C++ techniques and design patterns, and I am proficient in managing large-scale project compilation. Working with WebView, has consistently challenged me to develop strong problem-solving and advanced debugging skills, enabling me to methodically approach and resolve difficult technical issues. My work at ByteDance, leading the management of multiple Android SDKs (including development, optimization, </w:t>
+      </w:r>
+      <w:r>
+        <w:rPr>
+          <w:rFonts w:hint="default" w:ascii="Times New Roman" w:hAnsi="Times New Roman" w:eastAsia="Times New Roman" w:cs="Times New Roman"/>
+          <w:color w:val="auto"/>
+          <w:sz w:val="21"/>
+          <w:szCs w:val="21"/>
+          <w:lang w:val="en-US" w:eastAsia="zh-CN"/>
+        </w:rPr>
+        <w:t>CI/CD</w:t>
+      </w:r>
+      <w:r>
+        <w:rPr>
+          <w:rFonts w:ascii="Times New Roman" w:hAnsi="Times New Roman" w:eastAsia="Times New Roman" w:cs="Times New Roman"/>
+          <w:color w:val="auto"/>
+          <w:sz w:val="21"/>
+          <w:szCs w:val="21"/>
+          <w:lang w:val="en-US" w:eastAsia="zh-CN"/>
+        </w:rPr>
+        <w:t>, Git branch control, and client delivery), further solidified my experience. Implementing Test-Driven Development (TDD) for kernel rolling upgrades ensured seamless integration of Google's upstream updates with our features across platforms like TikTok, Lark, and Toutiao.</w:t>
       </w:r>
     </w:p>
     <w:p>
@@ -377,16 +645,24 @@
         <w:keepLines w:val="0"/>
         <w:suppressLineNumbers w:val="0"/>
         <w:spacing w:line="276" w:lineRule="auto"/>
-      </w:pPr>
-      <w:r>
-        <w:rPr>
-          <w:rFonts w:ascii="Times New Roman" w:hAnsi="Times New Roman" w:eastAsia="Times New Roman" w:cs="Times New Roman"/>
-          <w:color w:val="auto"/>
-          <w:sz w:val="21"/>
-          <w:szCs w:val="21"/>
-          <w:lang w:eastAsia="en-AU"/>
-        </w:rPr>
-        <w:t>As WebView itself is a large and intricate system, responsible for rendering and loading diverse websites, I regularly encountered and resolved a wide array of complex challenges. This required strong problem-solving abilities, advanced debugging skills, and the capability to break down and approach difficult issues methodically.</w:t>
+        <w:ind w:left="-220" w:leftChars="-100" w:right="-273" w:rightChars="-124" w:firstLine="0" w:firstLineChars="0"/>
+        <w:rPr>
+          <w:rFonts w:ascii="Times New Roman" w:hAnsi="Times New Roman" w:eastAsia="Times New Roman" w:cs="Times New Roman"/>
+          <w:color w:val="auto"/>
+          <w:sz w:val="21"/>
+          <w:szCs w:val="21"/>
+          <w:lang w:val="en-US" w:eastAsia="zh-CN"/>
+        </w:rPr>
+      </w:pPr>
+      <w:r>
+        <w:rPr>
+          <w:rFonts w:ascii="Times New Roman" w:hAnsi="Times New Roman" w:eastAsia="Times New Roman" w:cs="Times New Roman"/>
+          <w:color w:val="auto"/>
+          <w:sz w:val="21"/>
+          <w:szCs w:val="21"/>
+          <w:lang w:val="en-US" w:eastAsia="zh-CN"/>
+        </w:rPr>
+        <w:t>I am highly enthusiastic about the {POSITION} opportunity and confident that my robust professional background and extensive C/C++ experience will allow me to quickly become a valuable asset to your team. I possess an open partner work visa, renewable until 2028, and am willing to relocate to the city of employment. Thank you for your time and consideration. I look forward to your response.</w:t>
       </w:r>
     </w:p>
     <w:p>
@@ -395,16 +671,65 @@
         <w:keepLines w:val="0"/>
         <w:suppressLineNumbers w:val="0"/>
         <w:spacing w:line="276" w:lineRule="auto"/>
-      </w:pPr>
-      <w:r>
-        <w:rPr>
-          <w:rFonts w:ascii="Times New Roman" w:hAnsi="Times New Roman" w:eastAsia="Times New Roman" w:cs="Times New Roman"/>
-          <w:color w:val="auto"/>
+        <w:ind w:left="-220" w:leftChars="-100" w:right="-273" w:rightChars="-124" w:firstLine="0" w:firstLineChars="0"/>
+        <w:rPr>
+          <w:rFonts w:ascii="Times New Roman" w:hAnsi="Times New Roman" w:eastAsia="Times New Roman" w:cs="Times New Roman"/>
+          <w:color w:val="auto"/>
+          <w:sz w:val="21"/>
+          <w:szCs w:val="21"/>
+          <w:lang w:val="en-US" w:eastAsia="zh-CN"/>
+        </w:rPr>
+      </w:pPr>
+    </w:p>
+    <w:p>
+      <w:pPr>
+        <w:spacing w:before="0" w:after="200" w:line="240" w:lineRule="auto"/>
+        <w:ind w:left="-220" w:leftChars="-100" w:right="-273" w:rightChars="-124" w:firstLine="0" w:firstLineChars="0"/>
+        <w:rPr>
+          <w:rFonts w:ascii="Times New Roman" w:hAnsi="Times New Roman" w:eastAsia="Times New Roman" w:cs="Times New Roman"/>
           <w:sz w:val="21"/>
           <w:szCs w:val="21"/>
           <w:lang w:eastAsia="en-AU"/>
         </w:rPr>
-        <w:t xml:space="preserve">WebView encompasses a wide array of technologies, including OS adaptation, network protocols, JavaScript engines, data collection/analyze, core metrics monitoring, and web standards. This breadth of exposure has provided me with a comprehensive understanding of various modules, allowing me to adapt quickly to new technical challenges and domains. </w:t>
+      </w:pPr>
+      <w:r>
+        <w:rPr>
+          <w:rFonts w:ascii="Arial" w:hAnsi="Arial" w:eastAsia="Times New Roman" w:cs="Arial"/>
+          <w:b/>
+          <w:bCs/>
+          <w:color w:val="000000"/>
+          <w:sz w:val="21"/>
+          <w:szCs w:val="21"/>
+          <w:lang w:eastAsia="en-AU"/>
+        </w:rPr>
+        <w:t>Yours sincerely,</w:t>
+      </w:r>
+    </w:p>
+    <w:p>
+      <w:pPr>
+        <w:spacing w:before="0" w:after="200" w:line="240" w:lineRule="auto"/>
+        <w:ind w:left="-220" w:leftChars="-100" w:right="-273" w:rightChars="-124" w:firstLine="0" w:firstLineChars="0"/>
+        <w:rPr>
+          <w:rFonts w:ascii="Arial" w:hAnsi="Arial" w:eastAsia="SimSun" w:cs="Arial"/>
+          <w:b/>
+          <w:bCs/>
+          <w:color w:val="000000"/>
+          <w:sz w:val="21"/>
+          <w:szCs w:val="21"/>
+          <w:lang w:val="en-US" w:eastAsia="zh-CN"/>
+        </w:rPr>
+      </w:pPr>
+      <w:r>
+        <w:rPr>
+          <w:rFonts w:ascii="Arial" w:hAnsi="Arial" w:eastAsia="Times New Roman" w:cs="Arial"/>
+          <w:b/>
+          <w:bCs/>
+          <w:color w:val="000000"/>
+          <w:sz w:val="21"/>
+          <w:szCs w:val="21"/>
+          <w:lang w:val="en-US" w:eastAsia="en-AU"/>
+        </w:rPr>
+        <w:t>Rock Zhang</w:t>
       </w:r>
     </w:p>
     <w:p>
@@ -413,109 +738,25 @@
         <w:keepLines w:val="0"/>
         <w:suppressLineNumbers w:val="0"/>
         <w:spacing w:line="276" w:lineRule="auto"/>
-      </w:pPr>
-      <w:r>
-        <w:rPr>
-          <w:rFonts w:ascii="Times New Roman" w:hAnsi="Times New Roman" w:eastAsia="Times New Roman" w:cs="Times New Roman"/>
-          <w:color w:val="auto"/>
-          <w:sz w:val="21"/>
-          <w:szCs w:val="21"/>
-          <w:lang w:eastAsia="en-AU"/>
-        </w:rPr>
-        <w:t>At ByteDance, in addition to my work on the WebView core network module, I led the management of several Android SDKs. This role involved not only development and code optimization but also release management, branch control(Git), and client delivery. I collaborated closely with cross-functional teams to integrate these SDKs into platforms such as TikTok, Lark, and Toutiao, adhering to their CI/CD processes and ensuring smooth, seamless integration. To improve delivery quality, we adopted a Test-Driven Development (TDD) approach during kernel rolling upgrades. We first developed validation modules before migrating functionality to the new repository. This ensured that updates from Google's upstream would not cause issues with our features.</w:t>
-      </w:r>
-    </w:p>
-    <w:p>
-      <w:pPr>
-        <w:keepNext w:val="0"/>
-        <w:keepLines w:val="0"/>
-        <w:suppressLineNumbers w:val="0"/>
-        <w:spacing w:line="276" w:lineRule="auto"/>
-      </w:pPr>
-      <w:r>
-        <w:rPr>
-          <w:rFonts w:ascii="Times New Roman" w:hAnsi="Times New Roman" w:eastAsia="Times New Roman" w:cs="Times New Roman"/>
-          <w:color w:val="auto"/>
-          <w:sz w:val="21"/>
-          <w:szCs w:val="21"/>
-          <w:lang w:eastAsia="en-AU"/>
-        </w:rPr>
-        <w:t>Trust me, you shouldn't miss out on a qualified candidate like me, with a solid professional background and extensive work experience. You might think I lack local experience in certain local workflows or Azure cloud services. However, I have similar experience with AWS and company-developed tools and workflows. Given my many years of experience, I am confident that I can quickly become familiar with and master these processes, so this will not be an issue. Your team will be grateful for your vision in choosing me.</w:t>
-      </w:r>
-    </w:p>
-    <w:p>
-      <w:pPr>
-        <w:keepNext w:val="0"/>
-        <w:keepLines w:val="0"/>
-        <w:suppressLineNumbers w:val="0"/>
-        <w:spacing w:line="276" w:lineRule="auto"/>
-      </w:pPr>
-      <w:r>
-        <w:rPr>
-          <w:rFonts w:ascii="Times New Roman" w:hAnsi="Times New Roman" w:eastAsia="Times New Roman" w:cs="Times New Roman"/>
-          <w:color w:val="auto"/>
-          <w:sz w:val="21"/>
-          <w:szCs w:val="21"/>
-          <w:lang w:eastAsia="en-AU"/>
-        </w:rPr>
-        <w:t>Finnally, I hold an open partner work visa, can be renewable until 2028, and I am willing to relocate to the city of my eventual employment. Thank you for considering my application. I look forward to hearing from you.</w:t>
-      </w:r>
-    </w:p>
-    <w:p>
-      <w:pPr>
-        <w:spacing w:before="0" w:after="200" w:line="240" w:lineRule="auto"/>
-        <w:rPr>
-          <w:rFonts w:ascii="Times New Roman" w:hAnsi="Times New Roman" w:eastAsia="Times New Roman" w:cs="Times New Roman"/>
-          <w:sz w:val="21"/>
-          <w:szCs w:val="21"/>
-          <w:lang w:eastAsia="en-AU"/>
-        </w:rPr>
-      </w:pPr>
-      <w:r>
-        <w:rPr>
-          <w:rFonts w:ascii="Arial" w:hAnsi="Arial" w:eastAsia="Times New Roman" w:cs="Arial"/>
-          <w:b/>
-          <w:bCs/>
-          <w:color w:val="000000"/>
-          <w:sz w:val="21"/>
-          <w:szCs w:val="21"/>
-          <w:lang w:eastAsia="en-AU"/>
-        </w:rPr>
-        <w:t>Yours sincerely,</w:t>
-      </w:r>
-    </w:p>
-    <w:p>
-      <w:pPr>
-        <w:spacing w:before="0" w:after="200" w:line="240" w:lineRule="auto"/>
-        <w:rPr>
-          <w:rFonts w:ascii="Arial" w:hAnsi="Arial" w:eastAsia="SimSun" w:cs="Arial"/>
-          <w:b/>
-          <w:bCs/>
-          <w:color w:val="000000"/>
-          <w:sz w:val="21"/>
-          <w:szCs w:val="21"/>
-          <w:lang w:val="en-US" w:eastAsia="zh-CN"/>
-        </w:rPr>
-      </w:pPr>
-      <w:r>
-        <w:rPr>
-          <w:rFonts w:ascii="Arial" w:hAnsi="Arial" w:eastAsia="Times New Roman" w:cs="Arial"/>
-          <w:b/>
-          <w:bCs/>
-          <w:color w:val="000000"/>
-          <w:sz w:val="21"/>
-          <w:szCs w:val="21"/>
-          <w:lang w:val="en-US" w:eastAsia="en-AU"/>
-        </w:rPr>
-        <w:t>Rock Zhang</w:t>
-      </w:r>
+        <w:ind w:left="-220" w:leftChars="-100" w:right="-273" w:rightChars="-124" w:firstLine="0" w:firstLineChars="0"/>
+        <w:rPr>
+          <w:rFonts w:ascii="Times New Roman" w:hAnsi="Times New Roman" w:eastAsia="Times New Roman" w:cs="Times New Roman"/>
+          <w:color w:val="auto"/>
+          <w:sz w:val="21"/>
+          <w:szCs w:val="21"/>
+          <w:lang w:val="en-US" w:eastAsia="zh-CN"/>
+        </w:rPr>
+      </w:pPr>
+    </w:p>
+    <w:p>
+      <w:pPr>
+        <w:ind w:left="-220" w:leftChars="-100" w:right="-273" w:rightChars="-124" w:firstLine="0" w:firstLineChars="0"/>
+      </w:pPr>
     </w:p>
     <w:sectPr>
       <w:pgSz w:w="11906" w:h="16838"/>
-      <w:pgMar w:top="1440" w:right="1077" w:bottom="1304" w:left="1077" w:header="0" w:footer="0" w:gutter="0"/>
-      <w:pgNumType w:fmt="decimal"/>
+      <w:pgMar w:top="1440" w:right="1800" w:bottom="1440" w:left="1800" w:header="720" w:footer="720" w:gutter="0"/>
       <w:cols w:space="720" w:num="1"/>
-      <w:formProt w:val="0"/>
       <w:docGrid w:linePitch="360" w:charSpace="0"/>
     </w:sectPr>
   </w:body>
@@ -584,155 +825,155 @@
   </w:docDefaults>
   <w:latentStyles w:count="260" w:defQFormat="0" w:defUnhideWhenUsed="1" w:defSemiHidden="1" w:defUIPriority="99" w:defLockedState="0">
     <w:lsdException w:qFormat="1" w:unhideWhenUsed="0" w:uiPriority="0" w:semiHidden="0" w:name="Normal"/>
-    <w:lsdException w:qFormat="1" w:unhideWhenUsed="0" w:uiPriority="9" w:semiHidden="0" w:name="heading 1"/>
-    <w:lsdException w:qFormat="1" w:uiPriority="9" w:name="heading 2"/>
-    <w:lsdException w:qFormat="1" w:uiPriority="9" w:name="heading 3"/>
-    <w:lsdException w:qFormat="1" w:uiPriority="9" w:name="heading 4"/>
-    <w:lsdException w:qFormat="1" w:uiPriority="9" w:name="heading 5"/>
-    <w:lsdException w:qFormat="1" w:uiPriority="9" w:name="heading 6"/>
-    <w:lsdException w:qFormat="1" w:uiPriority="9" w:name="heading 7"/>
-    <w:lsdException w:qFormat="1" w:uiPriority="9" w:name="heading 8"/>
-    <w:lsdException w:qFormat="1" w:uiPriority="9" w:name="heading 9"/>
-    <w:lsdException w:uiPriority="99" w:name="index 1"/>
-    <w:lsdException w:uiPriority="99" w:name="index 2"/>
-    <w:lsdException w:uiPriority="99" w:name="index 3"/>
-    <w:lsdException w:uiPriority="99" w:name="index 4"/>
-    <w:lsdException w:uiPriority="99" w:name="index 5"/>
-    <w:lsdException w:uiPriority="99" w:name="index 6"/>
-    <w:lsdException w:uiPriority="99" w:name="index 7"/>
-    <w:lsdException w:uiPriority="99" w:name="index 8"/>
-    <w:lsdException w:uiPriority="99" w:name="index 9"/>
-    <w:lsdException w:uiPriority="39" w:name="toc 1"/>
-    <w:lsdException w:uiPriority="39" w:name="toc 2"/>
-    <w:lsdException w:uiPriority="39" w:name="toc 3"/>
-    <w:lsdException w:uiPriority="39" w:name="toc 4"/>
-    <w:lsdException w:uiPriority="39" w:name="toc 5"/>
-    <w:lsdException w:uiPriority="39" w:name="toc 6"/>
-    <w:lsdException w:uiPriority="39" w:name="toc 7"/>
-    <w:lsdException w:uiPriority="39" w:name="toc 8"/>
-    <w:lsdException w:uiPriority="39" w:name="toc 9"/>
-    <w:lsdException w:uiPriority="99" w:name="Normal Indent"/>
-    <w:lsdException w:uiPriority="99" w:name="footnote text"/>
-    <w:lsdException w:qFormat="1" w:uiPriority="99" w:name="annotation text"/>
-    <w:lsdException w:uiPriority="99" w:name="header"/>
-    <w:lsdException w:uiPriority="99" w:name="footer"/>
-    <w:lsdException w:uiPriority="99" w:name="index heading"/>
-    <w:lsdException w:qFormat="1" w:unhideWhenUsed="0" w:uiPriority="0" w:semiHidden="0" w:name="caption"/>
-    <w:lsdException w:uiPriority="99" w:name="table of figures"/>
-    <w:lsdException w:uiPriority="99" w:name="envelope address"/>
-    <w:lsdException w:uiPriority="99" w:name="envelope return"/>
-    <w:lsdException w:uiPriority="99" w:name="footnote reference"/>
-    <w:lsdException w:qFormat="1" w:uiPriority="99" w:name="annotation reference"/>
-    <w:lsdException w:uiPriority="99" w:name="line number"/>
-    <w:lsdException w:uiPriority="99" w:name="page number"/>
-    <w:lsdException w:uiPriority="99" w:name="endnote reference"/>
-    <w:lsdException w:uiPriority="99" w:name="endnote text"/>
-    <w:lsdException w:uiPriority="99" w:name="table of authorities"/>
-    <w:lsdException w:uiPriority="99" w:name="macro"/>
-    <w:lsdException w:uiPriority="99" w:name="toa heading"/>
-    <w:lsdException w:qFormat="1" w:unhideWhenUsed="0" w:uiPriority="0" w:semiHidden="0" w:name="List"/>
-    <w:lsdException w:uiPriority="99" w:name="List Bullet"/>
-    <w:lsdException w:uiPriority="99" w:name="List Number"/>
-    <w:lsdException w:uiPriority="99" w:name="List 2"/>
-    <w:lsdException w:uiPriority="99" w:name="List 3"/>
-    <w:lsdException w:uiPriority="99" w:name="List 4"/>
-    <w:lsdException w:uiPriority="99" w:name="List 5"/>
-    <w:lsdException w:uiPriority="99" w:name="List Bullet 2"/>
-    <w:lsdException w:uiPriority="99" w:name="List Bullet 3"/>
-    <w:lsdException w:uiPriority="99" w:name="List Bullet 4"/>
-    <w:lsdException w:uiPriority="99" w:name="List Bullet 5"/>
-    <w:lsdException w:uiPriority="99" w:name="List Number 2"/>
-    <w:lsdException w:uiPriority="99" w:name="List Number 3"/>
-    <w:lsdException w:uiPriority="99" w:name="List Number 4"/>
-    <w:lsdException w:uiPriority="99" w:name="List Number 5"/>
-    <w:lsdException w:qFormat="1" w:unhideWhenUsed="0" w:uiPriority="10" w:semiHidden="0" w:name="Title"/>
-    <w:lsdException w:uiPriority="99" w:name="Closing"/>
-    <w:lsdException w:uiPriority="99" w:name="Signature"/>
-    <w:lsdException w:qFormat="1" w:uiPriority="1" w:name="Default Paragraph Font"/>
-    <w:lsdException w:qFormat="1" w:unhideWhenUsed="0" w:uiPriority="0" w:semiHidden="0" w:name="Body Text"/>
-    <w:lsdException w:uiPriority="99" w:name="Body Text Indent"/>
-    <w:lsdException w:uiPriority="99" w:name="List Continue"/>
-    <w:lsdException w:uiPriority="99" w:name="List Continue 2"/>
-    <w:lsdException w:uiPriority="99" w:name="List Continue 3"/>
-    <w:lsdException w:uiPriority="99" w:name="List Continue 4"/>
-    <w:lsdException w:uiPriority="99" w:name="List Continue 5"/>
-    <w:lsdException w:uiPriority="99" w:name="Message Header"/>
-    <w:lsdException w:qFormat="1" w:unhideWhenUsed="0" w:uiPriority="11" w:semiHidden="0" w:name="Subtitle"/>
-    <w:lsdException w:uiPriority="99" w:name="Salutation"/>
-    <w:lsdException w:uiPriority="99" w:name="Date"/>
-    <w:lsdException w:uiPriority="99" w:name="Body Text First Indent"/>
-    <w:lsdException w:uiPriority="99" w:name="Body Text First Indent 2"/>
-    <w:lsdException w:uiPriority="99" w:name="Note Heading"/>
-    <w:lsdException w:uiPriority="99" w:name="Body Text 2"/>
-    <w:lsdException w:uiPriority="99" w:name="Body Text 3"/>
-    <w:lsdException w:uiPriority="99" w:name="Body Text Indent 2"/>
-    <w:lsdException w:uiPriority="99" w:name="Body Text Indent 3"/>
-    <w:lsdException w:uiPriority="99" w:name="Block Text"/>
-    <w:lsdException w:qFormat="1" w:uiPriority="99" w:name="Hyperlink"/>
-    <w:lsdException w:uiPriority="99" w:name="FollowedHyperlink"/>
-    <w:lsdException w:qFormat="1" w:unhideWhenUsed="0" w:uiPriority="22" w:semiHidden="0" w:name="Strong"/>
-    <w:lsdException w:qFormat="1" w:unhideWhenUsed="0" w:uiPriority="20" w:semiHidden="0" w:name="Emphasis"/>
-    <w:lsdException w:uiPriority="99" w:name="Document Map"/>
-    <w:lsdException w:uiPriority="99" w:name="Plain Text"/>
-    <w:lsdException w:uiPriority="99" w:name="E-mail Signature"/>
-    <w:lsdException w:uiPriority="99" w:name="Normal (Web)"/>
-    <w:lsdException w:uiPriority="99" w:name="HTML Acronym"/>
-    <w:lsdException w:uiPriority="99" w:name="HTML Address"/>
-    <w:lsdException w:uiPriority="99" w:name="HTML Cite"/>
-    <w:lsdException w:uiPriority="99" w:name="HTML Code"/>
-    <w:lsdException w:uiPriority="99" w:name="HTML Definition"/>
-    <w:lsdException w:uiPriority="99" w:name="HTML Keyboard"/>
-    <w:lsdException w:uiPriority="99" w:name="HTML Preformatted"/>
-    <w:lsdException w:uiPriority="99" w:name="HTML Sample"/>
-    <w:lsdException w:uiPriority="99" w:name="HTML Typewriter"/>
-    <w:lsdException w:uiPriority="99" w:name="HTML Variable"/>
-    <w:lsdException w:qFormat="1" w:uiPriority="99" w:name="Normal Table"/>
-    <w:lsdException w:uiPriority="99" w:name="annotation subject"/>
-    <w:lsdException w:uiPriority="99" w:name="Table Simple 1"/>
-    <w:lsdException w:uiPriority="99" w:name="Table Simple 2"/>
-    <w:lsdException w:uiPriority="99" w:name="Table Simple 3"/>
-    <w:lsdException w:uiPriority="99" w:name="Table Classic 1"/>
-    <w:lsdException w:uiPriority="99" w:name="Table Classic 2"/>
-    <w:lsdException w:uiPriority="99" w:name="Table Classic 3"/>
-    <w:lsdException w:uiPriority="99" w:name="Table Classic 4"/>
-    <w:lsdException w:uiPriority="99" w:name="Table Colorful 1"/>
-    <w:lsdException w:uiPriority="99" w:name="Table Colorful 2"/>
-    <w:lsdException w:uiPriority="99" w:name="Table Colorful 3"/>
-    <w:lsdException w:uiPriority="99" w:name="Table Columns 1"/>
-    <w:lsdException w:uiPriority="99" w:name="Table Columns 2"/>
-    <w:lsdException w:uiPriority="99" w:name="Table Columns 3"/>
-    <w:lsdException w:uiPriority="99" w:name="Table Columns 4"/>
-    <w:lsdException w:uiPriority="99" w:name="Table Columns 5"/>
-    <w:lsdException w:uiPriority="99" w:name="Table Grid 1"/>
-    <w:lsdException w:uiPriority="99" w:name="Table Grid 2"/>
-    <w:lsdException w:uiPriority="99" w:name="Table Grid 3"/>
-    <w:lsdException w:uiPriority="99" w:name="Table Grid 4"/>
-    <w:lsdException w:uiPriority="99" w:name="Table Grid 5"/>
-    <w:lsdException w:uiPriority="99" w:name="Table Grid 6"/>
-    <w:lsdException w:uiPriority="99" w:name="Table Grid 7"/>
-    <w:lsdException w:uiPriority="99" w:name="Table Grid 8"/>
-    <w:lsdException w:uiPriority="99" w:name="Table List 1"/>
-    <w:lsdException w:uiPriority="99" w:name="Table List 2"/>
-    <w:lsdException w:uiPriority="99" w:name="Table List 3"/>
-    <w:lsdException w:uiPriority="99" w:name="Table List 4"/>
-    <w:lsdException w:uiPriority="99" w:name="Table List 5"/>
-    <w:lsdException w:uiPriority="99" w:name="Table List 6"/>
-    <w:lsdException w:uiPriority="99" w:name="Table List 7"/>
-    <w:lsdException w:uiPriority="99" w:name="Table List 8"/>
-    <w:lsdException w:uiPriority="99" w:name="Table 3D effects 1"/>
-    <w:lsdException w:uiPriority="99" w:name="Table 3D effects 2"/>
-    <w:lsdException w:uiPriority="99" w:name="Table 3D effects 3"/>
-    <w:lsdException w:uiPriority="99" w:name="Table Contemporary"/>
-    <w:lsdException w:uiPriority="99" w:name="Table Elegant"/>
-    <w:lsdException w:uiPriority="99" w:name="Table Professional"/>
-    <w:lsdException w:uiPriority="99" w:name="Table Subtle 1"/>
-    <w:lsdException w:uiPriority="99" w:name="Table Subtle 2"/>
-    <w:lsdException w:uiPriority="99" w:name="Table Web 1"/>
-    <w:lsdException w:uiPriority="99" w:name="Table Web 2"/>
-    <w:lsdException w:uiPriority="99" w:name="Table Web 3"/>
-    <w:lsdException w:uiPriority="99" w:name="Balloon Text"/>
-    <w:lsdException w:unhideWhenUsed="0" w:uiPriority="39" w:semiHidden="0" w:name="Table Grid"/>
-    <w:lsdException w:uiPriority="99" w:name="Table Theme"/>
+    <w:lsdException w:qFormat="1" w:unhideWhenUsed="0" w:uiPriority="0" w:semiHidden="0" w:name="heading 1"/>
+    <w:lsdException w:qFormat="1" w:uiPriority="0" w:name="heading 2"/>
+    <w:lsdException w:qFormat="1" w:uiPriority="0" w:name="heading 3"/>
+    <w:lsdException w:qFormat="1" w:uiPriority="0" w:name="heading 4"/>
+    <w:lsdException w:qFormat="1" w:uiPriority="0" w:name="heading 5"/>
+    <w:lsdException w:qFormat="1" w:uiPriority="0" w:name="heading 6"/>
+    <w:lsdException w:qFormat="1" w:uiPriority="0" w:name="heading 7"/>
+    <w:lsdException w:qFormat="1" w:uiPriority="0" w:name="heading 8"/>
+    <w:lsdException w:qFormat="1" w:uiPriority="0" w:name="heading 9"/>
+    <w:lsdException w:unhideWhenUsed="0" w:uiPriority="0" w:semiHidden="0" w:name="index 1"/>
+    <w:lsdException w:unhideWhenUsed="0" w:uiPriority="0" w:semiHidden="0" w:name="index 2"/>
+    <w:lsdException w:unhideWhenUsed="0" w:uiPriority="0" w:semiHidden="0" w:name="index 3"/>
+    <w:lsdException w:unhideWhenUsed="0" w:uiPriority="0" w:semiHidden="0" w:name="index 4"/>
+    <w:lsdException w:unhideWhenUsed="0" w:uiPriority="0" w:semiHidden="0" w:name="index 5"/>
+    <w:lsdException w:unhideWhenUsed="0" w:uiPriority="0" w:semiHidden="0" w:name="index 6"/>
+    <w:lsdException w:unhideWhenUsed="0" w:uiPriority="0" w:semiHidden="0" w:name="index 7"/>
+    <w:lsdException w:unhideWhenUsed="0" w:uiPriority="0" w:semiHidden="0" w:name="index 8"/>
+    <w:lsdException w:unhideWhenUsed="0" w:uiPriority="0" w:semiHidden="0" w:name="index 9"/>
+    <w:lsdException w:unhideWhenUsed="0" w:uiPriority="0" w:semiHidden="0" w:name="toc 1"/>
+    <w:lsdException w:unhideWhenUsed="0" w:uiPriority="0" w:semiHidden="0" w:name="toc 2"/>
+    <w:lsdException w:unhideWhenUsed="0" w:uiPriority="0" w:semiHidden="0" w:name="toc 3"/>
+    <w:lsdException w:unhideWhenUsed="0" w:uiPriority="0" w:semiHidden="0" w:name="toc 4"/>
+    <w:lsdException w:unhideWhenUsed="0" w:uiPriority="0" w:semiHidden="0" w:name="toc 5"/>
+    <w:lsdException w:unhideWhenUsed="0" w:uiPriority="0" w:semiHidden="0" w:name="toc 6"/>
+    <w:lsdException w:unhideWhenUsed="0" w:uiPriority="0" w:semiHidden="0" w:name="toc 7"/>
+    <w:lsdException w:unhideWhenUsed="0" w:uiPriority="0" w:semiHidden="0" w:name="toc 8"/>
+    <w:lsdException w:unhideWhenUsed="0" w:uiPriority="0" w:semiHidden="0" w:name="toc 9"/>
+    <w:lsdException w:unhideWhenUsed="0" w:uiPriority="0" w:semiHidden="0" w:name="Normal Indent"/>
+    <w:lsdException w:unhideWhenUsed="0" w:uiPriority="0" w:semiHidden="0" w:name="footnote text"/>
+    <w:lsdException w:unhideWhenUsed="0" w:uiPriority="0" w:semiHidden="0" w:name="annotation text"/>
+    <w:lsdException w:unhideWhenUsed="0" w:uiPriority="0" w:semiHidden="0" w:name="header"/>
+    <w:lsdException w:unhideWhenUsed="0" w:uiPriority="0" w:semiHidden="0" w:name="footer"/>
+    <w:lsdException w:unhideWhenUsed="0" w:uiPriority="0" w:semiHidden="0" w:name="index heading"/>
+    <w:lsdException w:qFormat="1" w:uiPriority="0" w:name="caption"/>
+    <w:lsdException w:unhideWhenUsed="0" w:uiPriority="0" w:semiHidden="0" w:name="table of figures"/>
+    <w:lsdException w:unhideWhenUsed="0" w:uiPriority="0" w:semiHidden="0" w:name="envelope address"/>
+    <w:lsdException w:unhideWhenUsed="0" w:uiPriority="0" w:semiHidden="0" w:name="envelope return"/>
+    <w:lsdException w:unhideWhenUsed="0" w:uiPriority="0" w:semiHidden="0" w:name="footnote reference"/>
+    <w:lsdException w:unhideWhenUsed="0" w:uiPriority="0" w:semiHidden="0" w:name="annotation reference"/>
+    <w:lsdException w:unhideWhenUsed="0" w:uiPriority="0" w:semiHidden="0" w:name="line number"/>
+    <w:lsdException w:unhideWhenUsed="0" w:uiPriority="0" w:semiHidden="0" w:name="page number"/>
+    <w:lsdException w:unhideWhenUsed="0" w:uiPriority="0" w:semiHidden="0" w:name="endnote reference"/>
+    <w:lsdException w:unhideWhenUsed="0" w:uiPriority="0" w:semiHidden="0" w:name="endnote text"/>
+    <w:lsdException w:unhideWhenUsed="0" w:uiPriority="0" w:semiHidden="0" w:name="table of authorities"/>
+    <w:lsdException w:unhideWhenUsed="0" w:uiPriority="0" w:semiHidden="0" w:name="macro"/>
+    <w:lsdException w:unhideWhenUsed="0" w:uiPriority="0" w:semiHidden="0" w:name="toa heading"/>
+    <w:lsdException w:unhideWhenUsed="0" w:uiPriority="0" w:semiHidden="0" w:name="List"/>
+    <w:lsdException w:unhideWhenUsed="0" w:uiPriority="0" w:semiHidden="0" w:name="List Bullet"/>
+    <w:lsdException w:unhideWhenUsed="0" w:uiPriority="0" w:semiHidden="0" w:name="List Number"/>
+    <w:lsdException w:unhideWhenUsed="0" w:uiPriority="0" w:semiHidden="0" w:name="List 2"/>
+    <w:lsdException w:unhideWhenUsed="0" w:uiPriority="0" w:semiHidden="0" w:name="List 3"/>
+    <w:lsdException w:unhideWhenUsed="0" w:uiPriority="0" w:semiHidden="0" w:name="List 4"/>
+    <w:lsdException w:unhideWhenUsed="0" w:uiPriority="0" w:semiHidden="0" w:name="List 5"/>
+    <w:lsdException w:unhideWhenUsed="0" w:uiPriority="0" w:semiHidden="0" w:name="List Bullet 2"/>
+    <w:lsdException w:unhideWhenUsed="0" w:uiPriority="0" w:semiHidden="0" w:name="List Bullet 3"/>
+    <w:lsdException w:unhideWhenUsed="0" w:uiPriority="0" w:semiHidden="0" w:name="List Bullet 4"/>
+    <w:lsdException w:unhideWhenUsed="0" w:uiPriority="0" w:semiHidden="0" w:name="List Bullet 5"/>
+    <w:lsdException w:unhideWhenUsed="0" w:uiPriority="0" w:semiHidden="0" w:name="List Number 2"/>
+    <w:lsdException w:unhideWhenUsed="0" w:uiPriority="0" w:semiHidden="0" w:name="List Number 3"/>
+    <w:lsdException w:unhideWhenUsed="0" w:uiPriority="0" w:semiHidden="0" w:name="List Number 4"/>
+    <w:lsdException w:unhideWhenUsed="0" w:uiPriority="0" w:semiHidden="0" w:name="List Number 5"/>
+    <w:lsdException w:qFormat="1" w:unhideWhenUsed="0" w:uiPriority="0" w:semiHidden="0" w:name="Title"/>
+    <w:lsdException w:unhideWhenUsed="0" w:uiPriority="0" w:semiHidden="0" w:name="Closing"/>
+    <w:lsdException w:unhideWhenUsed="0" w:uiPriority="0" w:semiHidden="0" w:name="Signature"/>
+    <w:lsdException w:qFormat="1" w:unhideWhenUsed="0" w:uiPriority="0" w:name="Default Paragraph Font"/>
+    <w:lsdException w:unhideWhenUsed="0" w:uiPriority="0" w:semiHidden="0" w:name="Body Text"/>
+    <w:lsdException w:unhideWhenUsed="0" w:uiPriority="0" w:semiHidden="0" w:name="Body Text Indent"/>
+    <w:lsdException w:unhideWhenUsed="0" w:uiPriority="0" w:semiHidden="0" w:name="List Continue"/>
+    <w:lsdException w:unhideWhenUsed="0" w:uiPriority="0" w:semiHidden="0" w:name="List Continue 2"/>
+    <w:lsdException w:unhideWhenUsed="0" w:uiPriority="0" w:semiHidden="0" w:name="List Continue 3"/>
+    <w:lsdException w:unhideWhenUsed="0" w:uiPriority="0" w:semiHidden="0" w:name="List Continue 4"/>
+    <w:lsdException w:unhideWhenUsed="0" w:uiPriority="0" w:semiHidden="0" w:name="List Continue 5"/>
+    <w:lsdException w:unhideWhenUsed="0" w:uiPriority="0" w:semiHidden="0" w:name="Message Header"/>
+    <w:lsdException w:qFormat="1" w:unhideWhenUsed="0" w:uiPriority="0" w:semiHidden="0" w:name="Subtitle"/>
+    <w:lsdException w:unhideWhenUsed="0" w:uiPriority="0" w:semiHidden="0" w:name="Salutation"/>
+    <w:lsdException w:unhideWhenUsed="0" w:uiPriority="0" w:semiHidden="0" w:name="Date"/>
+    <w:lsdException w:unhideWhenUsed="0" w:uiPriority="0" w:semiHidden="0" w:name="Body Text First Indent"/>
+    <w:lsdException w:unhideWhenUsed="0" w:uiPriority="0" w:semiHidden="0" w:name="Body Text First Indent 2"/>
+    <w:lsdException w:unhideWhenUsed="0" w:uiPriority="0" w:semiHidden="0" w:name="Note Heading"/>
+    <w:lsdException w:unhideWhenUsed="0" w:uiPriority="0" w:semiHidden="0" w:name="Body Text 2"/>
+    <w:lsdException w:unhideWhenUsed="0" w:uiPriority="0" w:semiHidden="0" w:name="Body Text 3"/>
+    <w:lsdException w:unhideWhenUsed="0" w:uiPriority="0" w:semiHidden="0" w:name="Body Text Indent 2"/>
+    <w:lsdException w:unhideWhenUsed="0" w:uiPriority="0" w:semiHidden="0" w:name="Body Text Indent 3"/>
+    <w:lsdException w:unhideWhenUsed="0" w:uiPriority="0" w:semiHidden="0" w:name="Block Text"/>
+    <w:lsdException w:unhideWhenUsed="0" w:uiPriority="0" w:semiHidden="0" w:name="Hyperlink"/>
+    <w:lsdException w:unhideWhenUsed="0" w:uiPriority="0" w:semiHidden="0" w:name="FollowedHyperlink"/>
+    <w:lsdException w:qFormat="1" w:unhideWhenUsed="0" w:uiPriority="0" w:semiHidden="0" w:name="Strong"/>
+    <w:lsdException w:qFormat="1" w:unhideWhenUsed="0" w:uiPriority="0" w:semiHidden="0" w:name="Emphasis"/>
+    <w:lsdException w:unhideWhenUsed="0" w:uiPriority="0" w:semiHidden="0" w:name="Document Map"/>
+    <w:lsdException w:unhideWhenUsed="0" w:uiPriority="0" w:semiHidden="0" w:name="Plain Text"/>
+    <w:lsdException w:unhideWhenUsed="0" w:uiPriority="0" w:semiHidden="0" w:name="E-mail Signature"/>
+    <w:lsdException w:qFormat="1" w:unhideWhenUsed="0" w:uiPriority="0" w:semiHidden="0" w:name="Normal (Web)"/>
+    <w:lsdException w:unhideWhenUsed="0" w:uiPriority="0" w:semiHidden="0" w:name="HTML Acronym"/>
+    <w:lsdException w:unhideWhenUsed="0" w:uiPriority="0" w:semiHidden="0" w:name="HTML Address"/>
+    <w:lsdException w:unhideWhenUsed="0" w:uiPriority="0" w:semiHidden="0" w:name="HTML Cite"/>
+    <w:lsdException w:unhideWhenUsed="0" w:uiPriority="0" w:semiHidden="0" w:name="HTML Code"/>
+    <w:lsdException w:unhideWhenUsed="0" w:uiPriority="0" w:semiHidden="0" w:name="HTML Definition"/>
+    <w:lsdException w:unhideWhenUsed="0" w:uiPriority="0" w:semiHidden="0" w:name="HTML Keyboard"/>
+    <w:lsdException w:unhideWhenUsed="0" w:uiPriority="0" w:semiHidden="0" w:name="HTML Preformatted"/>
+    <w:lsdException w:unhideWhenUsed="0" w:uiPriority="0" w:semiHidden="0" w:name="HTML Sample"/>
+    <w:lsdException w:unhideWhenUsed="0" w:uiPriority="0" w:semiHidden="0" w:name="HTML Typewriter"/>
+    <w:lsdException w:unhideWhenUsed="0" w:uiPriority="0" w:semiHidden="0" w:name="HTML Variable"/>
+    <w:lsdException w:qFormat="1" w:unhideWhenUsed="0" w:uiPriority="0" w:name="Normal Table"/>
+    <w:lsdException w:unhideWhenUsed="0" w:uiPriority="0" w:semiHidden="0" w:name="annotation subject"/>
+    <w:lsdException w:unhideWhenUsed="0" w:uiPriority="0" w:semiHidden="0" w:name="Table Simple 1"/>
+    <w:lsdException w:unhideWhenUsed="0" w:uiPriority="0" w:semiHidden="0" w:name="Table Simple 2"/>
+    <w:lsdException w:unhideWhenUsed="0" w:uiPriority="0" w:semiHidden="0" w:name="Table Simple 3"/>
+    <w:lsdException w:unhideWhenUsed="0" w:uiPriority="0" w:semiHidden="0" w:name="Table Classic 1"/>
+    <w:lsdException w:unhideWhenUsed="0" w:uiPriority="0" w:semiHidden="0" w:name="Table Classic 2"/>
+    <w:lsdException w:unhideWhenUsed="0" w:uiPriority="0" w:semiHidden="0" w:name="Table Classic 3"/>
+    <w:lsdException w:unhideWhenUsed="0" w:uiPriority="0" w:semiHidden="0" w:name="Table Classic 4"/>
+    <w:lsdException w:unhideWhenUsed="0" w:uiPriority="0" w:semiHidden="0" w:name="Table Colorful 1"/>
+    <w:lsdException w:unhideWhenUsed="0" w:uiPriority="0" w:semiHidden="0" w:name="Table Colorful 2"/>
+    <w:lsdException w:unhideWhenUsed="0" w:uiPriority="0" w:semiHidden="0" w:name="Table Colorful 3"/>
+    <w:lsdException w:unhideWhenUsed="0" w:uiPriority="0" w:semiHidden="0" w:name="Table Columns 1"/>
+    <w:lsdException w:unhideWhenUsed="0" w:uiPriority="0" w:semiHidden="0" w:name="Table Columns 2"/>
+    <w:lsdException w:unhideWhenUsed="0" w:uiPriority="0" w:semiHidden="0" w:name="Table Columns 3"/>
+    <w:lsdException w:unhideWhenUsed="0" w:uiPriority="0" w:semiHidden="0" w:name="Table Columns 4"/>
+    <w:lsdException w:unhideWhenUsed="0" w:uiPriority="0" w:semiHidden="0" w:name="Table Columns 5"/>
+    <w:lsdException w:unhideWhenUsed="0" w:uiPriority="0" w:semiHidden="0" w:name="Table Grid 1"/>
+    <w:lsdException w:unhideWhenUsed="0" w:uiPriority="0" w:semiHidden="0" w:name="Table Grid 2"/>
+    <w:lsdException w:unhideWhenUsed="0" w:uiPriority="0" w:semiHidden="0" w:name="Table Grid 3"/>
+    <w:lsdException w:unhideWhenUsed="0" w:uiPriority="0" w:semiHidden="0" w:name="Table Grid 4"/>
+    <w:lsdException w:unhideWhenUsed="0" w:uiPriority="0" w:semiHidden="0" w:name="Table Grid 5"/>
+    <w:lsdException w:unhideWhenUsed="0" w:uiPriority="0" w:semiHidden="0" w:name="Table Grid 6"/>
+    <w:lsdException w:unhideWhenUsed="0" w:uiPriority="0" w:semiHidden="0" w:name="Table Grid 7"/>
+    <w:lsdException w:unhideWhenUsed="0" w:uiPriority="0" w:semiHidden="0" w:name="Table Grid 8"/>
+    <w:lsdException w:unhideWhenUsed="0" w:uiPriority="0" w:semiHidden="0" w:name="Table List 1"/>
+    <w:lsdException w:unhideWhenUsed="0" w:uiPriority="0" w:semiHidden="0" w:name="Table List 2"/>
+    <w:lsdException w:unhideWhenUsed="0" w:uiPriority="0" w:semiHidden="0" w:name="Table List 3"/>
+    <w:lsdException w:unhideWhenUsed="0" w:uiPriority="0" w:semiHidden="0" w:name="Table List 4"/>
+    <w:lsdException w:unhideWhenUsed="0" w:uiPriority="0" w:semiHidden="0" w:name="Table List 5"/>
+    <w:lsdException w:unhideWhenUsed="0" w:uiPriority="0" w:semiHidden="0" w:name="Table List 6"/>
+    <w:lsdException w:unhideWhenUsed="0" w:uiPriority="0" w:semiHidden="0" w:name="Table List 7"/>
+    <w:lsdException w:unhideWhenUsed="0" w:uiPriority="0" w:semiHidden="0" w:name="Table List 8"/>
+    <w:lsdException w:unhideWhenUsed="0" w:uiPriority="0" w:semiHidden="0" w:name="Table 3D effects 1"/>
+    <w:lsdException w:unhideWhenUsed="0" w:uiPriority="0" w:semiHidden="0" w:name="Table 3D effects 2"/>
+    <w:lsdException w:unhideWhenUsed="0" w:uiPriority="0" w:semiHidden="0" w:name="Table 3D effects 3"/>
+    <w:lsdException w:unhideWhenUsed="0" w:uiPriority="0" w:semiHidden="0" w:name="Table Contemporary"/>
+    <w:lsdException w:unhideWhenUsed="0" w:uiPriority="0" w:semiHidden="0" w:name="Table Elegant"/>
+    <w:lsdException w:unhideWhenUsed="0" w:uiPriority="0" w:semiHidden="0" w:name="Table Professional"/>
+    <w:lsdException w:unhideWhenUsed="0" w:uiPriority="0" w:semiHidden="0" w:name="Table Subtle 1"/>
+    <w:lsdException w:unhideWhenUsed="0" w:uiPriority="0" w:semiHidden="0" w:name="Table Subtle 2"/>
+    <w:lsdException w:unhideWhenUsed="0" w:uiPriority="0" w:semiHidden="0" w:name="Table Web 1"/>
+    <w:lsdException w:unhideWhenUsed="0" w:uiPriority="0" w:semiHidden="0" w:name="Table Web 2"/>
+    <w:lsdException w:unhideWhenUsed="0" w:uiPriority="0" w:semiHidden="0" w:name="Table Web 3"/>
+    <w:lsdException w:unhideWhenUsed="0" w:uiPriority="0" w:semiHidden="0" w:name="Balloon Text"/>
+    <w:lsdException w:unhideWhenUsed="0" w:uiPriority="0" w:semiHidden="0" w:name="Table Grid"/>
+    <w:lsdException w:unhideWhenUsed="0" w:uiPriority="0" w:semiHidden="0" w:name="Table Theme"/>
     <w:lsdException w:unhideWhenUsed="0" w:uiPriority="60" w:semiHidden="0" w:name="Light Shading"/>
     <w:lsdException w:unhideWhenUsed="0" w:uiPriority="61" w:semiHidden="0" w:name="Light List"/>
     <w:lsdException w:unhideWhenUsed="0" w:uiPriority="62" w:semiHidden="0" w:name="Light Grid"/>
@@ -852,44 +1093,17 @@
       <w:lang w:val="en-AU" w:eastAsia="en-US" w:bidi="ar-SA"/>
     </w:rPr>
   </w:style>
-  <w:style w:type="paragraph" w:styleId="2">
-    <w:name w:val="heading 2"/>
-    <w:next w:val="1"/>
-    <w:semiHidden/>
-    <w:unhideWhenUsed/>
-    <w:qFormat/>
-    <w:uiPriority w:val="9"/>
-    <w:pPr>
-      <w:widowControl/>
-      <w:suppressAutoHyphens/>
-      <w:bidi w:val="0"/>
-      <w:spacing w:beforeAutospacing="1" w:afterAutospacing="1"/>
-      <w:jc w:val="left"/>
-    </w:pPr>
-    <w:rPr>
-      <w:rFonts w:ascii="SimSun" w:hAnsi="SimSun" w:eastAsia="SimSun" w:cs="SimSun"/>
-      <w:b/>
-      <w:bCs/>
-      <w:color w:val="auto"/>
-      <w:kern w:val="0"/>
-      <w:sz w:val="36"/>
-      <w:szCs w:val="36"/>
-      <w:lang w:val="en-US" w:eastAsia="zh-CN" w:bidi="ar-SA"/>
-    </w:rPr>
-  </w:style>
-  <w:style w:type="character" w:default="1" w:styleId="3">
+  <w:style w:type="character" w:default="1" w:styleId="2">
     <w:name w:val="Default Paragraph Font"/>
     <w:semiHidden/>
-    <w:unhideWhenUsed/>
     <w:qFormat/>
-    <w:uiPriority w:val="1"/>
+    <w:uiPriority w:val="0"/>
   </w:style>
-  <w:style w:type="table" w:default="1" w:styleId="4">
+  <w:style w:type="table" w:default="1" w:styleId="3">
     <w:name w:val="Normal Table"/>
     <w:semiHidden/>
-    <w:unhideWhenUsed/>
     <w:qFormat/>
-    <w:uiPriority w:val="99"/>
+    <w:uiPriority w:val="0"/>
     <w:tblPr>
       <w:tblCellMar>
         <w:top w:w="0" w:type="dxa"/>
@@ -899,134 +1113,35 @@
       </w:tblCellMar>
     </w:tblPr>
   </w:style>
-  <w:style w:type="paragraph" w:styleId="5">
-    <w:name w:val="Body Text"/>
-    <w:basedOn w:val="1"/>
+  <w:style w:type="paragraph" w:styleId="4">
+    <w:name w:val="Normal (Web)"/>
     <w:qFormat/>
     <w:uiPriority w:val="0"/>
     <w:pPr>
-      <w:spacing w:before="0" w:after="140" w:line="276" w:lineRule="auto"/>
-    </w:pPr>
-  </w:style>
-  <w:style w:type="paragraph" w:styleId="6">
-    <w:name w:val="caption"/>
-    <w:basedOn w:val="1"/>
-    <w:next w:val="1"/>
-    <w:qFormat/>
-    <w:uiPriority w:val="0"/>
-    <w:pPr>
-      <w:suppressLineNumbers/>
-      <w:spacing w:before="120" w:after="120"/>
+      <w:spacing w:before="0" w:beforeAutospacing="1" w:after="0" w:afterAutospacing="1"/>
+      <w:ind w:left="0" w:right="0"/>
+      <w:jc w:val="left"/>
     </w:pPr>
     <w:rPr>
-      <w:rFonts w:cs="Noto Sans Devanagari"/>
-      <w:i/>
-      <w:iCs/>
+      <w:rFonts w:ascii="Times New Roman" w:hAnsi="Times New Roman" w:eastAsia="SimSun" w:cs="Times New Roman"/>
+      <w:kern w:val="0"/>
       <w:sz w:val="24"/>
       <w:szCs w:val="24"/>
-    </w:rPr>
-  </w:style>
-  <w:style w:type="character" w:styleId="7">
-    <w:name w:val="annotation reference"/>
-    <w:basedOn w:val="3"/>
-    <w:semiHidden/>
-    <w:unhideWhenUsed/>
-    <w:qFormat/>
-    <w:uiPriority w:val="99"/>
-    <w:rPr>
-      <w:sz w:val="16"/>
-      <w:szCs w:val="16"/>
-    </w:rPr>
-  </w:style>
-  <w:style w:type="paragraph" w:styleId="8">
-    <w:name w:val="annotation text"/>
-    <w:basedOn w:val="1"/>
-    <w:link w:val="11"/>
-    <w:semiHidden/>
-    <w:unhideWhenUsed/>
-    <w:qFormat/>
-    <w:uiPriority w:val="99"/>
-    <w:pPr>
-      <w:spacing w:line="240" w:lineRule="auto"/>
-    </w:pPr>
-    <w:rPr>
-      <w:sz w:val="20"/>
-      <w:szCs w:val="20"/>
-    </w:rPr>
-  </w:style>
-  <w:style w:type="character" w:styleId="9">
-    <w:name w:val="Hyperlink"/>
-    <w:basedOn w:val="3"/>
-    <w:semiHidden/>
-    <w:unhideWhenUsed/>
-    <w:qFormat/>
-    <w:uiPriority w:val="99"/>
-    <w:rPr>
-      <w:color w:val="0000FF"/>
-      <w:u w:val="single"/>
-    </w:rPr>
-  </w:style>
-  <w:style w:type="paragraph" w:styleId="10">
-    <w:name w:val="List"/>
-    <w:basedOn w:val="5"/>
-    <w:qFormat/>
-    <w:uiPriority w:val="0"/>
-    <w:rPr>
-      <w:rFonts w:cs="Noto Sans Devanagari"/>
-    </w:rPr>
-  </w:style>
-  <w:style w:type="character" w:customStyle="1" w:styleId="11">
-    <w:name w:val="Comment Text Char"/>
-    <w:basedOn w:val="3"/>
-    <w:link w:val="8"/>
-    <w:semiHidden/>
-    <w:qFormat/>
-    <w:uiPriority w:val="99"/>
-    <w:rPr>
-      <w:sz w:val="20"/>
-      <w:szCs w:val="20"/>
-    </w:rPr>
-  </w:style>
-  <w:style w:type="paragraph" w:customStyle="1" w:styleId="12">
-    <w:name w:val="Heading"/>
-    <w:basedOn w:val="1"/>
-    <w:next w:val="5"/>
-    <w:qFormat/>
-    <w:uiPriority w:val="0"/>
-    <w:pPr>
-      <w:keepNext/>
-      <w:spacing w:before="240" w:after="120"/>
-    </w:pPr>
-    <w:rPr>
-      <w:rFonts w:ascii="Liberation Sans" w:hAnsi="Liberation Sans" w:eastAsia="Noto Sans CJK SC" w:cs="Noto Sans Devanagari"/>
-      <w:sz w:val="28"/>
-      <w:szCs w:val="28"/>
-    </w:rPr>
-  </w:style>
-  <w:style w:type="paragraph" w:customStyle="1" w:styleId="13">
-    <w:name w:val="Index"/>
-    <w:basedOn w:val="1"/>
-    <w:qFormat/>
-    <w:uiPriority w:val="0"/>
-    <w:pPr>
-      <w:suppressLineNumbers/>
-    </w:pPr>
-    <w:rPr>
-      <w:rFonts w:cs="Noto Sans Devanagari"/>
+      <w:lang w:val="en-US" w:eastAsia="zh-CN" w:bidi="ar"/>
     </w:rPr>
   </w:style>
 </w:styles>
 </file>
 
 <file path=word/theme/theme1.xml><?xml version="1.0" encoding="utf-8"?>
-<a:theme xmlns:a="http://schemas.openxmlformats.org/drawingml/2006/main" name="Office Theme">
+<a:theme xmlns:a="http://schemas.openxmlformats.org/drawingml/2006/main" name="Office 主题">
   <a:themeElements>
     <a:clrScheme name="Office">
       <a:dk1>
-        <a:srgbClr val="000000"/>
+        <a:sysClr val="windowText" lastClr="000000"/>
       </a:dk1>
       <a:lt1>
-        <a:srgbClr val="FFFFFF"/>
+        <a:sysClr val="window" lastClr="FFFFFF"/>
       </a:lt1>
       <a:dk2>
         <a:srgbClr val="44546A"/>
@@ -1035,7 +1150,7 @@
         <a:srgbClr val="E7E6E6"/>
       </a:lt2>
       <a:accent1>
-        <a:srgbClr val="4472C4"/>
+        <a:srgbClr val="5B9BD5"/>
       </a:accent1>
       <a:accent2>
         <a:srgbClr val="ED7D31"/>
@@ -1047,7 +1162,7 @@
         <a:srgbClr val="FFC000"/>
       </a:accent4>
       <a:accent5>
-        <a:srgbClr val="5B9BD5"/>
+        <a:srgbClr val="4472C4"/>
       </a:accent5>
       <a:accent6>
         <a:srgbClr val="70AD47"/>
@@ -1064,52 +1179,116 @@
         <a:latin typeface="Calibri Light"/>
         <a:ea typeface=""/>
         <a:cs typeface=""/>
+        <a:font script="Jpan" typeface="ＭＳ ゴシック"/>
+        <a:font script="Hang" typeface="맑은 고딕"/>
+        <a:font script="Hans" typeface="宋体"/>
+        <a:font script="Hant" typeface="新細明體"/>
+        <a:font script="Arab" typeface="Times New Roman"/>
+        <a:font script="Hebr" typeface="Times New Roman"/>
+        <a:font script="Thai" typeface="Angsana New"/>
+        <a:font script="Ethi" typeface="Nyala"/>
+        <a:font script="Beng" typeface="Vrinda"/>
+        <a:font script="Gujr" typeface="Shruti"/>
+        <a:font script="Khmr" typeface="MoolBoran"/>
+        <a:font script="Knda" typeface="Tunga"/>
+        <a:font script="Guru" typeface="Raavi"/>
+        <a:font script="Cans" typeface="Euphemia"/>
+        <a:font script="Cher" typeface="Plantagenet Cherokee"/>
+        <a:font script="Yiii" typeface="Microsoft Yi Baiti"/>
+        <a:font script="Tibt" typeface="Microsoft Himalaya"/>
+        <a:font script="Thaa" typeface="MV Boli"/>
+        <a:font script="Deva" typeface="Mangal"/>
+        <a:font script="Telu" typeface="Gautami"/>
+        <a:font script="Taml" typeface="Latha"/>
+        <a:font script="Syrc" typeface="Estrangelo Edessa"/>
+        <a:font script="Orya" typeface="Kalinga"/>
+        <a:font script="Mlym" typeface="Kartika"/>
+        <a:font script="Laoo" typeface="DokChampa"/>
+        <a:font script="Sinh" typeface="Iskoola Pota"/>
+        <a:font script="Mong" typeface="Mongolian Baiti"/>
+        <a:font script="Viet" typeface="Times New Roman"/>
+        <a:font script="Uigh" typeface="Microsoft Uighur"/>
+        <a:font script="Geor" typeface="Sylfaen"/>
       </a:majorFont>
       <a:minorFont>
         <a:latin typeface="Calibri"/>
         <a:ea typeface=""/>
         <a:cs typeface=""/>
+        <a:font script="Jpan" typeface="ＭＳ 明朝"/>
+        <a:font script="Hang" typeface="맑은 고딕"/>
+        <a:font script="Hans" typeface="宋体"/>
+        <a:font script="Hant" typeface="新細明體"/>
+        <a:font script="Arab" typeface="Arial"/>
+        <a:font script="Hebr" typeface="Arial"/>
+        <a:font script="Thai" typeface="Cordia New"/>
+        <a:font script="Ethi" typeface="Nyala"/>
+        <a:font script="Beng" typeface="Vrinda"/>
+        <a:font script="Gujr" typeface="Shruti"/>
+        <a:font script="Khmr" typeface="DaunPenh"/>
+        <a:font script="Knda" typeface="Tunga"/>
+        <a:font script="Guru" typeface="Raavi"/>
+        <a:font script="Cans" typeface="Euphemia"/>
+        <a:font script="Cher" typeface="Plantagenet Cherokee"/>
+        <a:font script="Yiii" typeface="Microsoft Yi Baiti"/>
+        <a:font script="Tibt" typeface="Microsoft Himalaya"/>
+        <a:font script="Thaa" typeface="MV Boli"/>
+        <a:font script="Deva" typeface="Mangal"/>
+        <a:font script="Telu" typeface="Gautami"/>
+        <a:font script="Taml" typeface="Latha"/>
+        <a:font script="Syrc" typeface="Estrangelo Edessa"/>
+        <a:font script="Orya" typeface="Kalinga"/>
+        <a:font script="Mlym" typeface="Kartika"/>
+        <a:font script="Laoo" typeface="DokChampa"/>
+        <a:font script="Sinh" typeface="Iskoola Pota"/>
+        <a:font script="Mong" typeface="Mongolian Baiti"/>
+        <a:font script="Viet" typeface="Arial"/>
+        <a:font script="Uigh" typeface="Microsoft Uighur"/>
+        <a:font script="Geor" typeface="Sylfaen"/>
       </a:minorFont>
     </a:fontScheme>
-    <a:fmtScheme name="">
+    <a:fmtScheme name="Office">
       <a:fillStyleLst>
         <a:solidFill>
           <a:schemeClr val="phClr"/>
         </a:solidFill>
-        <a:gradFill>
+        <a:gradFill rotWithShape="1">
           <a:gsLst>
             <a:gs pos="0">
               <a:schemeClr val="phClr">
                 <a:lumMod val="110000"/>
+                <a:satMod val="105000"/>
                 <a:tint val="67000"/>
               </a:schemeClr>
             </a:gs>
             <a:gs pos="50000">
               <a:schemeClr val="phClr">
                 <a:lumMod val="105000"/>
+                <a:satMod val="103000"/>
                 <a:tint val="73000"/>
               </a:schemeClr>
             </a:gs>
             <a:gs pos="100000">
               <a:schemeClr val="phClr">
                 <a:lumMod val="105000"/>
+                <a:satMod val="109000"/>
                 <a:tint val="81000"/>
               </a:schemeClr>
             </a:gs>
           </a:gsLst>
           <a:lin ang="5400000" scaled="0"/>
-          <a:tileRect/>
         </a:gradFill>
-        <a:gradFill>
+        <a:gradFill rotWithShape="1">
           <a:gsLst>
             <a:gs pos="0">
               <a:schemeClr val="phClr">
+                <a:satMod val="103000"/>
                 <a:lumMod val="102000"/>
                 <a:tint val="94000"/>
               </a:schemeClr>
             </a:gs>
             <a:gs pos="50000">
               <a:schemeClr val="phClr">
+                <a:satMod val="110000"/>
                 <a:lumMod val="100000"/>
                 <a:shade val="100000"/>
               </a:schemeClr>
@@ -1117,24 +1296,33 @@
             <a:gs pos="100000">
               <a:schemeClr val="phClr">
                 <a:lumMod val="99000"/>
+                <a:satMod val="120000"/>
                 <a:shade val="78000"/>
               </a:schemeClr>
             </a:gs>
           </a:gsLst>
           <a:lin ang="5400000" scaled="0"/>
-          <a:tileRect/>
         </a:gradFill>
       </a:fillStyleLst>
       <a:lnStyleLst>
         <a:ln w="6350" cap="flat" cmpd="sng" algn="ctr">
+          <a:solidFill>
+            <a:schemeClr val="phClr"/>
+          </a:solidFill>
           <a:prstDash val="solid"/>
           <a:miter lim="800000"/>
         </a:ln>
         <a:ln w="12700" cap="flat" cmpd="sng" algn="ctr">
+          <a:solidFill>
+            <a:schemeClr val="phClr"/>
+          </a:solidFill>
           <a:prstDash val="solid"/>
           <a:miter lim="800000"/>
         </a:ln>
         <a:ln w="19050" cap="flat" cmpd="sng" algn="ctr">
+          <a:solidFill>
+            <a:schemeClr val="phClr"/>
+          </a:solidFill>
           <a:prstDash val="solid"/>
           <a:miter lim="800000"/>
         </a:ln>
@@ -1147,7 +1335,13 @@
           <a:effectLst/>
         </a:effectStyle>
         <a:effectStyle>
-          <a:effectLst/>
+          <a:effectLst>
+            <a:outerShdw blurRad="57150" dist="19050" dir="5400000" algn="ctr" rotWithShape="0">
+              <a:srgbClr val="000000">
+                <a:alpha val="63000"/>
+              </a:srgbClr>
+            </a:outerShdw>
+          </a:effectLst>
         </a:effectStyle>
       </a:effectStyleLst>
       <a:bgFillStyleLst>
@@ -1157,13 +1351,15 @@
         <a:solidFill>
           <a:schemeClr val="phClr">
             <a:tint val="95000"/>
+            <a:satMod val="170000"/>
           </a:schemeClr>
         </a:solidFill>
-        <a:gradFill>
+        <a:gradFill rotWithShape="1">
           <a:gsLst>
             <a:gs pos="0">
               <a:schemeClr val="phClr">
                 <a:tint val="93000"/>
+                <a:satMod val="150000"/>
                 <a:shade val="98000"/>
                 <a:lumMod val="102000"/>
               </a:schemeClr>
@@ -1171,6 +1367,7 @@
             <a:gs pos="50000">
               <a:schemeClr val="phClr">
                 <a:tint val="98000"/>
+                <a:satMod val="130000"/>
                 <a:shade val="90000"/>
                 <a:lumMod val="103000"/>
               </a:schemeClr>
@@ -1178,11 +1375,11 @@
             <a:gs pos="100000">
               <a:schemeClr val="phClr">
                 <a:shade val="63000"/>
+                <a:satMod val="120000"/>
               </a:schemeClr>
             </a:gs>
           </a:gsLst>
           <a:lin ang="5400000" scaled="0"/>
-          <a:tileRect/>
         </a:gradFill>
       </a:bgFillStyleLst>
     </a:fmtScheme>

</xml_diff>